<commit_message>
Rendering quarto files in /R [GH action]
</commit_message>
<xml_diff>
--- a/reports/Ballina Centre of Mission Impact and Context Report.docx
+++ b/reports/Ballina Centre of Mission Impact and Context Report.docx
@@ -791,7 +791,7 @@
     </w:p>
     <w:bookmarkEnd w:id="25"/>
     <w:bookmarkEnd w:id="26"/>
-    <w:bookmarkStart w:id="65" w:name="section-2-local-context"/>
+    <w:bookmarkStart w:id="59" w:name="section-2-local-context"/>
     <w:p>
       <w:pPr>
         <w:pStyle w:val="Heading2"/>
@@ -2890,7 +2890,7 @@
       <w:pPr>
         <w:pStyle w:val="FirstParagraph"/>
       </w:pPr>
-      <w:hyperlink w:anchor="fig-household-composition-grouped">
+      <w:hyperlink w:anchor="fig-household-composition">
         <w:r>
           <w:rPr>
             <w:rStyle w:val="Hyperlink"/>
@@ -2907,13 +2907,14 @@
       <w:r>
         <w:t xml:space="preserve"> </w:t>
       </w:r>
-      <w:r>
-        <w:rPr>
-          <w:bCs/>
-          <w:b/>
-        </w:rPr>
-        <w:t xml:space="preserve">?@tbl-household-composition-grouped</w:t>
-      </w:r>
+      <w:hyperlink w:anchor="tbl-household-composition">
+        <w:r>
+          <w:rPr>
+            <w:rStyle w:val="Hyperlink"/>
+          </w:rPr>
+          <w:t xml:space="preserve">Table 5</w:t>
+        </w:r>
+      </w:hyperlink>
       <w:r>
         <w:t xml:space="preserve"> </w:t>
       </w:r>
@@ -2934,7 +2935,7 @@
       <w:tr>
         <w:tc>
           <w:tcPr/>
-          <w:bookmarkStart w:id="56" w:name="fig-household-composition-grouped"/>
+          <w:bookmarkStart w:id="56" w:name="fig-household-composition"/>
           <w:p>
             <w:pPr>
               <w:jc w:val="center"/>
@@ -2949,7 +2950,7 @@
                     <a:graphicData uri="http://schemas.openxmlformats.org/drawingml/2006/picture">
                       <pic:pic>
                         <pic:nvPicPr>
-                          <pic:cNvPr descr="com-report-template_files/figure-docx/fig-household-composition-grouped-1.png" id="55" name="Picture"/>
+                          <pic:cNvPr descr="com-report-template_files/figure-docx/fig-household-composition-1.png" id="55" name="Picture"/>
                           <pic:cNvPicPr>
                             <a:picLocks noChangeArrowheads="1" noChangeAspect="1"/>
                           </pic:cNvPicPr>
@@ -2999,19 +3000,387 @@
         </w:tc>
       </w:tr>
     </w:tbl>
-    <w:bookmarkStart w:id="57" w:name="tbl-household-composition-grouped"/>
     <w:p>
       <w:pPr>
         <w:pStyle w:val="BodyText"/>
       </w:pPr>
       <w:r>
-        <w:rPr>
-          <w:bCs/>
-          <w:b/>
-        </w:rPr>
-        <w:t xml:space="preserve">?(caption)</w:t>
-      </w:r>
-    </w:p>
+        <w:t xml:space="preserve"> </w:t>
+      </w:r>
+    </w:p>
+    <w:bookmarkStart w:id="57" w:name="tbl-household-composition"/>
+    <w:p>
+      <w:pPr>
+        <w:pStyle w:val="TableCaption"/>
+      </w:pPr>
+      <w:r>
+        <w:t xml:space="preserve">Table 5: Population household distribution overview</w:t>
+      </w:r>
+    </w:p>
+    <w:tbl>
+      <w:tblPr>
+        <w:tblStyle w:val="Table"/>
+        <w:tblW w:type="auto" w:w="0"/>
+        <w:tblLook w:firstRow="1" w:lastRow="0" w:firstColumn="0" w:lastColumn="0" w:noHBand="0" w:noVBand="0" w:val="0020"/>
+        <w:jc w:val="start"/>
+        <w:tblCaption w:val="Table 5: Population household distribution overview"/>
+      </w:tblPr>
+      <w:tblGrid>
+        <w:gridCol w:w="1980"/>
+        <w:gridCol w:w="1980"/>
+        <w:gridCol w:w="1980"/>
+        <w:gridCol w:w="1980"/>
+      </w:tblGrid>
+      <w:tr>
+        <w:trPr>
+          <w:tblHeader w:val="true"/>
+        </w:trPr>
+        <w:tc>
+          <w:tcPr/>
+          <w:p>
+            <w:pPr>
+              <w:pStyle w:val="Compact"/>
+            </w:pPr>
+          </w:p>
+        </w:tc>
+        <w:tc>
+          <w:tcPr/>
+          <w:p>
+            <w:pPr>
+              <w:pStyle w:val="Compact"/>
+              <w:jc w:val="left"/>
+            </w:pPr>
+            <w:r>
+              <w:t xml:space="preserve">CoM</w:t>
+            </w:r>
+          </w:p>
+        </w:tc>
+        <w:tc>
+          <w:tcPr/>
+          <w:p>
+            <w:pPr>
+              <w:pStyle w:val="Compact"/>
+              <w:jc w:val="left"/>
+            </w:pPr>
+            <w:r>
+              <w:t xml:space="preserve">Diocese</w:t>
+            </w:r>
+          </w:p>
+        </w:tc>
+        <w:tc>
+          <w:tcPr/>
+          <w:p>
+            <w:pPr>
+              <w:pStyle w:val="Compact"/>
+              <w:jc w:val="left"/>
+            </w:pPr>
+            <w:r>
+              <w:t xml:space="preserve">Republic-of-ireland</w:t>
+            </w:r>
+          </w:p>
+        </w:tc>
+      </w:tr>
+      <w:tr>
+        <w:tc>
+          <w:tcPr/>
+          <w:p>
+            <w:pPr>
+              <w:pStyle w:val="Compact"/>
+              <w:jc w:val="left"/>
+            </w:pPr>
+            <w:r>
+              <w:t xml:space="preserve">Couple (no children)</w:t>
+            </w:r>
+          </w:p>
+        </w:tc>
+        <w:tc>
+          <w:tcPr/>
+          <w:p>
+            <w:pPr>
+              <w:pStyle w:val="Compact"/>
+              <w:jc w:val="left"/>
+            </w:pPr>
+            <w:r>
+              <w:t xml:space="preserve">18%</w:t>
+            </w:r>
+          </w:p>
+        </w:tc>
+        <w:tc>
+          <w:tcPr/>
+          <w:p>
+            <w:pPr>
+              <w:pStyle w:val="Compact"/>
+              <w:jc w:val="left"/>
+            </w:pPr>
+            <w:r>
+              <w:t xml:space="preserve">21%</w:t>
+            </w:r>
+          </w:p>
+        </w:tc>
+        <w:tc>
+          <w:tcPr/>
+          <w:p>
+            <w:pPr>
+              <w:pStyle w:val="Compact"/>
+              <w:jc w:val="left"/>
+            </w:pPr>
+            <w:r>
+              <w:t xml:space="preserve">21%</w:t>
+            </w:r>
+          </w:p>
+        </w:tc>
+      </w:tr>
+      <w:tr>
+        <w:tc>
+          <w:tcPr/>
+          <w:p>
+            <w:pPr>
+              <w:pStyle w:val="Compact"/>
+              <w:jc w:val="left"/>
+            </w:pPr>
+            <w:r>
+              <w:t xml:space="preserve">Couple w/ children</w:t>
+            </w:r>
+          </w:p>
+        </w:tc>
+        <w:tc>
+          <w:tcPr/>
+          <w:p>
+            <w:pPr>
+              <w:pStyle w:val="Compact"/>
+              <w:jc w:val="left"/>
+            </w:pPr>
+            <w:r>
+              <w:t xml:space="preserve">29%</w:t>
+            </w:r>
+          </w:p>
+        </w:tc>
+        <w:tc>
+          <w:tcPr/>
+          <w:p>
+            <w:pPr>
+              <w:pStyle w:val="Compact"/>
+              <w:jc w:val="left"/>
+            </w:pPr>
+            <w:r>
+              <w:t xml:space="preserve">35%</w:t>
+            </w:r>
+          </w:p>
+        </w:tc>
+        <w:tc>
+          <w:tcPr/>
+          <w:p>
+            <w:pPr>
+              <w:pStyle w:val="Compact"/>
+              <w:jc w:val="left"/>
+            </w:pPr>
+            <w:r>
+              <w:t xml:space="preserve">36%</w:t>
+            </w:r>
+          </w:p>
+        </w:tc>
+      </w:tr>
+      <w:tr>
+        <w:tc>
+          <w:tcPr/>
+          <w:p>
+            <w:pPr>
+              <w:pStyle w:val="Compact"/>
+              <w:jc w:val="left"/>
+            </w:pPr>
+            <w:r>
+              <w:t xml:space="preserve">Non-family households</w:t>
+            </w:r>
+          </w:p>
+        </w:tc>
+        <w:tc>
+          <w:tcPr/>
+          <w:p>
+            <w:pPr>
+              <w:pStyle w:val="Compact"/>
+              <w:jc w:val="left"/>
+            </w:pPr>
+            <w:r>
+              <w:t xml:space="preserve">5%</w:t>
+            </w:r>
+          </w:p>
+        </w:tc>
+        <w:tc>
+          <w:tcPr/>
+          <w:p>
+            <w:pPr>
+              <w:pStyle w:val="Compact"/>
+              <w:jc w:val="left"/>
+            </w:pPr>
+            <w:r>
+              <w:t xml:space="preserve">7%</w:t>
+            </w:r>
+          </w:p>
+        </w:tc>
+        <w:tc>
+          <w:tcPr/>
+          <w:p>
+            <w:pPr>
+              <w:pStyle w:val="Compact"/>
+              <w:jc w:val="left"/>
+            </w:pPr>
+            <w:r>
+              <w:t xml:space="preserve">8%</w:t>
+            </w:r>
+          </w:p>
+        </w:tc>
+      </w:tr>
+      <w:tr>
+        <w:tc>
+          <w:tcPr/>
+          <w:p>
+            <w:pPr>
+              <w:pStyle w:val="Compact"/>
+              <w:jc w:val="left"/>
+            </w:pPr>
+            <w:r>
+              <w:t xml:space="preserve">One parent family</w:t>
+            </w:r>
+          </w:p>
+        </w:tc>
+        <w:tc>
+          <w:tcPr/>
+          <w:p>
+            <w:pPr>
+              <w:pStyle w:val="Compact"/>
+              <w:jc w:val="left"/>
+            </w:pPr>
+            <w:r>
+              <w:t xml:space="preserve">14%</w:t>
+            </w:r>
+          </w:p>
+        </w:tc>
+        <w:tc>
+          <w:tcPr/>
+          <w:p>
+            <w:pPr>
+              <w:pStyle w:val="Compact"/>
+              <w:jc w:val="left"/>
+            </w:pPr>
+            <w:r>
+              <w:t xml:space="preserve">11%</w:t>
+            </w:r>
+          </w:p>
+        </w:tc>
+        <w:tc>
+          <w:tcPr/>
+          <w:p>
+            <w:pPr>
+              <w:pStyle w:val="Compact"/>
+              <w:jc w:val="left"/>
+            </w:pPr>
+            <w:r>
+              <w:t xml:space="preserve">11%</w:t>
+            </w:r>
+          </w:p>
+        </w:tc>
+      </w:tr>
+      <w:tr>
+        <w:tc>
+          <w:tcPr/>
+          <w:p>
+            <w:pPr>
+              <w:pStyle w:val="Compact"/>
+              <w:jc w:val="left"/>
+            </w:pPr>
+            <w:r>
+              <w:t xml:space="preserve">One person</w:t>
+            </w:r>
+          </w:p>
+        </w:tc>
+        <w:tc>
+          <w:tcPr/>
+          <w:p>
+            <w:pPr>
+              <w:pStyle w:val="Compact"/>
+              <w:jc w:val="left"/>
+            </w:pPr>
+            <w:r>
+              <w:t xml:space="preserve">34%</w:t>
+            </w:r>
+          </w:p>
+        </w:tc>
+        <w:tc>
+          <w:tcPr/>
+          <w:p>
+            <w:pPr>
+              <w:pStyle w:val="Compact"/>
+              <w:jc w:val="left"/>
+            </w:pPr>
+            <w:r>
+              <w:t xml:space="preserve">26%</w:t>
+            </w:r>
+          </w:p>
+        </w:tc>
+        <w:tc>
+          <w:tcPr/>
+          <w:p>
+            <w:pPr>
+              <w:pStyle w:val="Compact"/>
+              <w:jc w:val="left"/>
+            </w:pPr>
+            <w:r>
+              <w:t xml:space="preserve">23%</w:t>
+            </w:r>
+          </w:p>
+        </w:tc>
+      </w:tr>
+      <w:tr>
+        <w:tc>
+          <w:tcPr/>
+          <w:p>
+            <w:pPr>
+              <w:pStyle w:val="Compact"/>
+              <w:jc w:val="left"/>
+            </w:pPr>
+            <w:r>
+              <w:t xml:space="preserve">Multiple families</w:t>
+            </w:r>
+          </w:p>
+        </w:tc>
+        <w:tc>
+          <w:tcPr/>
+          <w:p>
+            <w:pPr>
+              <w:pStyle w:val="Compact"/>
+              <w:jc w:val="left"/>
+            </w:pPr>
+            <w:r>
+              <w:t xml:space="preserve">1%</w:t>
+            </w:r>
+          </w:p>
+        </w:tc>
+        <w:tc>
+          <w:tcPr/>
+          <w:p>
+            <w:pPr>
+              <w:pStyle w:val="Compact"/>
+              <w:jc w:val="left"/>
+            </w:pPr>
+            <w:r>
+              <w:t xml:space="preserve">1%</w:t>
+            </w:r>
+          </w:p>
+        </w:tc>
+        <w:tc>
+          <w:tcPr/>
+          <w:p>
+            <w:pPr>
+              <w:pStyle w:val="Compact"/>
+              <w:jc w:val="left"/>
+            </w:pPr>
+            <w:r>
+              <w:t xml:space="preserve">1%</w:t>
+            </w:r>
+          </w:p>
+        </w:tc>
+      </w:tr>
+    </w:tbl>
     <w:bookmarkEnd w:id="57"/>
     <w:p>
       <w:r>
@@ -3019,238 +3388,8 @@
       </w:r>
     </w:p>
     <w:bookmarkEnd w:id="58"/>
-    <w:bookmarkStart w:id="60" w:name="couples"/>
-    <w:p>
-      <w:pPr>
-        <w:pStyle w:val="Heading3"/>
-      </w:pPr>
-      <w:r>
-        <w:t xml:space="preserve">Couples</w:t>
-      </w:r>
-    </w:p>
-    <w:p>
-      <w:pPr>
-        <w:pStyle w:val="FirstParagraph"/>
-      </w:pPr>
-      <w:r>
-        <w:rPr>
-          <w:bCs/>
-          <w:b/>
-        </w:rPr>
-        <w:t xml:space="preserve">?@fig-household-composition-couples</w:t>
-      </w:r>
-      <w:r>
-        <w:t xml:space="preserve"> </w:t>
-      </w:r>
-      <w:r>
-        <w:t xml:space="preserve">and</w:t>
-      </w:r>
-      <w:r>
-        <w:t xml:space="preserve"> </w:t>
-      </w:r>
-      <w:r>
-        <w:rPr>
-          <w:bCs/>
-          <w:b/>
-        </w:rPr>
-        <w:t xml:space="preserve">?@tbl-household-composition-couples</w:t>
-      </w:r>
-      <w:r>
-        <w:t xml:space="preserve"> </w:t>
-      </w:r>
-      <w:r>
-        <w:t xml:space="preserve">show the distribution of households comprised of a couple, with or without children. These couples may be cohabiting, married, or living in a civil partnership. These households may also include one member in addition to the couple and their children, such as a lodger or a grandparent. Couple-households in which all members are over the age of 65 are considered separately to these households.</w:t>
-      </w:r>
-    </w:p>
-    <w:p>
-      <w:pPr>
-        <w:pStyle w:val="SourceCode"/>
-      </w:pPr>
-      <w:r>
-        <w:rPr>
-          <w:rStyle w:val="VerbatimChar"/>
-        </w:rPr>
-        <w:t xml:space="preserve">NULL</w:t>
-      </w:r>
-    </w:p>
-    <w:bookmarkStart w:id="59" w:name="tbl-household-composition-couples"/>
-    <w:p>
-      <w:pPr>
-        <w:pStyle w:val="FirstParagraph"/>
-      </w:pPr>
-      <w:r>
-        <w:rPr>
-          <w:bCs/>
-          <w:b/>
-        </w:rPr>
-        <w:t xml:space="preserve">?(caption)</w:t>
-      </w:r>
-    </w:p>
     <w:bookmarkEnd w:id="59"/>
-    <w:p>
-      <w:r>
-        <w:br w:type="page"/>
-      </w:r>
-    </w:p>
-    <w:bookmarkEnd w:id="60"/>
-    <w:bookmarkStart w:id="62" w:name="lone-occupants-and-single-parents"/>
-    <w:p>
-      <w:pPr>
-        <w:pStyle w:val="Heading3"/>
-      </w:pPr>
-      <w:r>
-        <w:t xml:space="preserve">Lone occupants and single parents</w:t>
-      </w:r>
-    </w:p>
-    <w:p>
-      <w:pPr>
-        <w:pStyle w:val="FirstParagraph"/>
-      </w:pPr>
-      <w:r>
-        <w:rPr>
-          <w:bCs/>
-          <w:b/>
-        </w:rPr>
-        <w:t xml:space="preserve">?@fig-household-composition-lone</w:t>
-      </w:r>
-      <w:r>
-        <w:t xml:space="preserve"> </w:t>
-      </w:r>
-      <w:r>
-        <w:t xml:space="preserve">and</w:t>
-      </w:r>
-      <w:r>
-        <w:t xml:space="preserve"> </w:t>
-      </w:r>
-      <w:r>
-        <w:rPr>
-          <w:bCs/>
-          <w:b/>
-        </w:rPr>
-        <w:t xml:space="preserve">?@tbl-household-composition-lone</w:t>
-      </w:r>
-      <w:r>
-        <w:t xml:space="preserve"> </w:t>
-      </w:r>
-      <w:r>
-        <w:t xml:space="preserve">show the distribution of households comprised of either a single occupant or a single parent living with their children (who may or may not be dependent children). Lone occupants over the age of 65 are considered separately to other lone occupants.</w:t>
-      </w:r>
-    </w:p>
-    <w:p>
-      <w:pPr>
-        <w:pStyle w:val="SourceCode"/>
-      </w:pPr>
-      <w:r>
-        <w:rPr>
-          <w:rStyle w:val="VerbatimChar"/>
-        </w:rPr>
-        <w:t xml:space="preserve">NULL</w:t>
-      </w:r>
-    </w:p>
-    <w:bookmarkStart w:id="61" w:name="tbl-household-composition-lone"/>
-    <w:p>
-      <w:pPr>
-        <w:pStyle w:val="FirstParagraph"/>
-      </w:pPr>
-      <w:r>
-        <w:rPr>
-          <w:bCs/>
-          <w:b/>
-        </w:rPr>
-        <w:t xml:space="preserve">?(caption)</w:t>
-      </w:r>
-    </w:p>
-    <w:bookmarkEnd w:id="61"/>
-    <w:p>
-      <w:r>
-        <w:br w:type="page"/>
-      </w:r>
-    </w:p>
-    <w:bookmarkEnd w:id="62"/>
-    <w:bookmarkStart w:id="64" w:name="other"/>
-    <w:p>
-      <w:pPr>
-        <w:pStyle w:val="Heading3"/>
-      </w:pPr>
-      <w:r>
-        <w:t xml:space="preserve">Other</w:t>
-      </w:r>
-    </w:p>
-    <w:p>
-      <w:pPr>
-        <w:pStyle w:val="FirstParagraph"/>
-      </w:pPr>
-      <w:r>
-        <w:rPr>
-          <w:bCs/>
-          <w:b/>
-        </w:rPr>
-        <w:t xml:space="preserve">?@fig-household-composition-other</w:t>
-      </w:r>
-      <w:r>
-        <w:t xml:space="preserve"> </w:t>
-      </w:r>
-      <w:r>
-        <w:t xml:space="preserve">and</w:t>
-      </w:r>
-      <w:r>
-        <w:t xml:space="preserve"> </w:t>
-      </w:r>
-      <w:r>
-        <w:rPr>
-          <w:bCs/>
-          <w:b/>
-        </w:rPr>
-        <w:t xml:space="preserve">?@tbl-household-composition-other</w:t>
-      </w:r>
-      <w:r>
-        <w:t xml:space="preserve"> </w:t>
-      </w:r>
-      <w:r>
-        <w:t xml:space="preserve">show the distribution of households not described in previous subsections. These include households comprised of:</w:t>
-      </w:r>
-    </w:p>
-    <w:p>
-      <w:pPr>
-        <w:pStyle w:val="BodyText"/>
-      </w:pPr>
-      <w:r>
-        <w:t xml:space="preserve">NA</w:t>
-      </w:r>
-    </w:p>
-    <w:p>
-      <w:pPr>
-        <w:pStyle w:val="SourceCode"/>
-      </w:pPr>
-      <w:r>
-        <w:rPr>
-          <w:rStyle w:val="VerbatimChar"/>
-        </w:rPr>
-        <w:t xml:space="preserve">NULL</w:t>
-      </w:r>
-    </w:p>
-    <w:bookmarkStart w:id="63" w:name="tbl-household-composition-other"/>
-    <w:p>
-      <w:pPr>
-        <w:pStyle w:val="FirstParagraph"/>
-      </w:pPr>
-      <w:r>
-        <w:rPr>
-          <w:bCs/>
-          <w:b/>
-        </w:rPr>
-        <w:t xml:space="preserve">?(caption)</w:t>
-      </w:r>
-    </w:p>
-    <w:bookmarkEnd w:id="63"/>
-    <w:p>
-      <w:r>
-        <w:br w:type="page"/>
-      </w:r>
-    </w:p>
-    <w:bookmarkEnd w:id="64"/>
-    <w:bookmarkEnd w:id="65"/>
-    <w:bookmarkStart w:id="71" w:name="local-deprivation"/>
+    <w:bookmarkStart w:id="65" w:name="local-deprivation"/>
     <w:p>
       <w:pPr>
         <w:pStyle w:val="Heading2"/>
@@ -3288,7 +3427,7 @@
       <w:r>
         <w:t xml:space="preserve"> </w:t>
       </w:r>
-      <w:hyperlink r:id="rId66">
+      <w:hyperlink r:id="rId60">
         <w:r>
           <w:rPr>
             <w:rStyle w:val="Hyperlink"/>
@@ -3313,7 +3452,7 @@
       <w:tr>
         <w:tc>
           <w:tcPr/>
-          <w:bookmarkStart w:id="70" w:name="fig-deprivation-map"/>
+          <w:bookmarkStart w:id="64" w:name="fig-deprivation-map"/>
           <w:p>
             <w:pPr>
               <w:jc w:val="center"/>
@@ -3323,18 +3462,18 @@
                 <wp:inline>
                   <wp:extent cx="4160520" cy="4092632"/>
                   <wp:effectExtent b="0" l="0" r="0" t="0"/>
-                  <wp:docPr descr="" title="" id="68" name="Picture"/>
+                  <wp:docPr descr="" title="" id="62" name="Picture"/>
                   <a:graphic>
                     <a:graphicData uri="http://schemas.openxmlformats.org/drawingml/2006/picture">
                       <pic:pic>
                         <pic:nvPicPr>
-                          <pic:cNvPr descr="imd-images/ballina.png" id="69" name="Picture"/>
+                          <pic:cNvPr descr="imd-images/ballina.png" id="63" name="Picture"/>
                           <pic:cNvPicPr>
                             <a:picLocks noChangeArrowheads="1" noChangeAspect="1"/>
                           </pic:cNvPicPr>
                         </pic:nvPicPr>
                         <pic:blipFill>
-                          <a:blip r:embed="rId67"/>
+                          <a:blip r:embed="rId61"/>
                           <a:stretch>
                             <a:fillRect/>
                           </a:stretch>
@@ -3374,11 +3513,11 @@
               <w:t xml:space="preserve">Figure 6: fig-cap: Map of local deprivation (NIMD2017)</w:t>
             </w:r>
           </w:p>
-          <w:bookmarkEnd w:id="70"/>
+          <w:bookmarkEnd w:id="64"/>
         </w:tc>
       </w:tr>
     </w:tbl>
-    <w:bookmarkEnd w:id="71"/>
+    <w:bookmarkEnd w:id="65"/>
     <w:sectPr>
       <w:pgSz w:h="15840" w:w="12240"/>
       <w:pgMar w:bottom="1440" w:footer="720" w:gutter="0" w:header="720" w:left="1440" w:right="1440" w:top="1440"/>

</xml_diff>

<commit_message>
adding tranche-completeness copy to template
</commit_message>
<xml_diff>
--- a/reports/Ballina Centre of Mission Impact and Context Report.docx
+++ b/reports/Ballina Centre of Mission Impact and Context Report.docx
@@ -135,14 +135,6 @@
       </w:pPr>
       <w:r>
         <w:t xml:space="preserve">Section 1: Activities and impact</w:t>
-      </w:r>
-    </w:p>
-    <w:p>
-      <w:pPr>
-        <w:pStyle w:val="FirstParagraph"/>
-      </w:pPr>
-      <w:r>
-        <w:t xml:space="preserve">The data in this section of the report summarise the Centre of Mission’s activity between November 2022 and March 2023.</w:t>
       </w:r>
     </w:p>
     <w:bookmarkStart w:id="21" w:name="com-activities"/>

</xml_diff>